<commit_message>
28/08/2018 MAMATHA CHICK IN
</commit_message>
<xml_diff>
--- a/customer _details/GANGAMMA/SEP/TUMKUR/GTN/PURCHASE DETAILS.docx
+++ b/customer _details/GANGAMMA/SEP/TUMKUR/GTN/PURCHASE DETAILS.docx
@@ -20970,13 +20970,7 @@
         <w:rPr>
           <w:rFonts w:ascii="Courier New" w:hAnsi="Courier New" w:cs="Courier New"/>
         </w:rPr>
-        <w:t>SUN Aug 19</w:t>
-      </w:r>
-      <w:r>
-        <w:rPr>
-          <w:rFonts w:ascii="Courier New" w:hAnsi="Courier New" w:cs="Courier New"/>
-        </w:rPr>
-        <w:t xml:space="preserve"> 12:52:54 IST 2018</w:t>
+        <w:t>SUN Aug 19 12:52:54 IST 2018</w:t>
       </w:r>
     </w:p>
     <w:p>
@@ -21297,6 +21291,369 @@
         <w:tab/>
         <w:t>- 14817.0</w:t>
       </w:r>
+    </w:p>
+    <w:p>
+      <w:pPr>
+        <w:pStyle w:val="PlainText"/>
+        <w:rPr>
+          <w:rFonts w:ascii="Courier New" w:hAnsi="Courier New" w:cs="Courier New"/>
+        </w:rPr>
+      </w:pPr>
+    </w:p>
+    <w:p>
+      <w:pPr>
+        <w:pStyle w:val="PlainText"/>
+        <w:rPr>
+          <w:rFonts w:ascii="Courier New" w:hAnsi="Courier New" w:cs="Courier New"/>
+        </w:rPr>
+      </w:pPr>
+    </w:p>
+    <w:p>
+      <w:pPr>
+        <w:pStyle w:val="PlainText"/>
+        <w:rPr>
+          <w:rFonts w:ascii="Courier New" w:hAnsi="Courier New" w:cs="Courier New"/>
+        </w:rPr>
+      </w:pPr>
+      <w:r>
+        <w:rPr>
+          <w:rFonts w:ascii="Courier New" w:hAnsi="Courier New" w:cs="Courier New"/>
+        </w:rPr>
+        <w:t>MON Aug 27</w:t>
+      </w:r>
+      <w:r>
+        <w:rPr>
+          <w:rFonts w:ascii="Courier New" w:hAnsi="Courier New" w:cs="Courier New"/>
+        </w:rPr>
+        <w:t xml:space="preserve"> 11:22:35 IST 2018</w:t>
+      </w:r>
+    </w:p>
+    <w:p>
+      <w:pPr>
+        <w:pStyle w:val="PlainText"/>
+        <w:rPr>
+          <w:rFonts w:ascii="Courier New" w:hAnsi="Courier New" w:cs="Courier New"/>
+        </w:rPr>
+      </w:pPr>
+      <w:r>
+        <w:rPr>
+          <w:rFonts w:ascii="Courier New" w:hAnsi="Courier New" w:cs="Courier New"/>
+        </w:rPr>
+        <w:t>Person Name</w:t>
+      </w:r>
+      <w:r>
+        <w:rPr>
+          <w:rFonts w:ascii="Courier New" w:hAnsi="Courier New" w:cs="Courier New"/>
+        </w:rPr>
+        <w:tab/>
+      </w:r>
+      <w:r>
+        <w:rPr>
+          <w:rFonts w:ascii="Courier New" w:hAnsi="Courier New" w:cs="Courier New"/>
+        </w:rPr>
+        <w:tab/>
+      </w:r>
+      <w:r>
+        <w:rPr>
+          <w:rFonts w:ascii="Courier New" w:hAnsi="Courier New" w:cs="Courier New"/>
+        </w:rPr>
+        <w:tab/>
+      </w:r>
+      <w:r>
+        <w:rPr>
+          <w:rFonts w:ascii="Courier New" w:hAnsi="Courier New" w:cs="Courier New"/>
+        </w:rPr>
+        <w:tab/>
+        <w:t>- GTN</w:t>
+      </w:r>
+    </w:p>
+    <w:p>
+      <w:pPr>
+        <w:pStyle w:val="PlainText"/>
+        <w:rPr>
+          <w:rFonts w:ascii="Courier New" w:hAnsi="Courier New" w:cs="Courier New"/>
+        </w:rPr>
+      </w:pPr>
+      <w:r>
+        <w:rPr>
+          <w:rFonts w:ascii="Courier New" w:hAnsi="Courier New" w:cs="Courier New"/>
+        </w:rPr>
+        <w:t>Bill number</w:t>
+      </w:r>
+      <w:r>
+        <w:rPr>
+          <w:rFonts w:ascii="Courier New" w:hAnsi="Courier New" w:cs="Courier New"/>
+        </w:rPr>
+        <w:tab/>
+      </w:r>
+      <w:r>
+        <w:rPr>
+          <w:rFonts w:ascii="Courier New" w:hAnsi="Courier New" w:cs="Courier New"/>
+        </w:rPr>
+        <w:tab/>
+      </w:r>
+      <w:r>
+        <w:rPr>
+          <w:rFonts w:ascii="Courier New" w:hAnsi="Courier New" w:cs="Courier New"/>
+        </w:rPr>
+        <w:tab/>
+      </w:r>
+      <w:r>
+        <w:rPr>
+          <w:rFonts w:ascii="Courier New" w:hAnsi="Courier New" w:cs="Courier New"/>
+        </w:rPr>
+        <w:tab/>
+        <w:t>- 7473</w:t>
+      </w:r>
+    </w:p>
+    <w:p>
+      <w:pPr>
+        <w:pStyle w:val="PlainText"/>
+        <w:rPr>
+          <w:rFonts w:ascii="Courier New" w:hAnsi="Courier New" w:cs="Courier New"/>
+        </w:rPr>
+      </w:pPr>
+      <w:r>
+        <w:rPr>
+          <w:rFonts w:ascii="Courier New" w:hAnsi="Courier New" w:cs="Courier New"/>
+        </w:rPr>
+        <w:t>---------------------------------------------------------------</w:t>
+      </w:r>
+    </w:p>
+    <w:p>
+      <w:pPr>
+        <w:pStyle w:val="PlainText"/>
+        <w:rPr>
+          <w:rFonts w:ascii="Courier New" w:hAnsi="Courier New" w:cs="Courier New"/>
+        </w:rPr>
+      </w:pPr>
+      <w:r>
+        <w:rPr>
+          <w:rFonts w:ascii="Courier New" w:hAnsi="Courier New" w:cs="Courier New"/>
+        </w:rPr>
+        <w:t>Item Name</w:t>
+      </w:r>
+      <w:r>
+        <w:rPr>
+          <w:rFonts w:ascii="Courier New" w:hAnsi="Courier New" w:cs="Courier New"/>
+        </w:rPr>
+        <w:tab/>
+      </w:r>
+      <w:r>
+        <w:rPr>
+          <w:rFonts w:ascii="Courier New" w:hAnsi="Courier New" w:cs="Courier New"/>
+        </w:rPr>
+        <w:tab/>
+      </w:r>
+      <w:r>
+        <w:rPr>
+          <w:rFonts w:ascii="Courier New" w:hAnsi="Courier New" w:cs="Courier New"/>
+        </w:rPr>
+        <w:tab/>
+      </w:r>
+      <w:r>
+        <w:rPr>
+          <w:rFonts w:ascii="Courier New" w:hAnsi="Courier New" w:cs="Courier New"/>
+        </w:rPr>
+        <w:tab/>
+        <w:t>- CARROT</w:t>
+      </w:r>
+    </w:p>
+    <w:p>
+      <w:pPr>
+        <w:pStyle w:val="PlainText"/>
+        <w:rPr>
+          <w:rFonts w:ascii="Courier New" w:hAnsi="Courier New" w:cs="Courier New"/>
+        </w:rPr>
+      </w:pPr>
+      <w:r>
+        <w:rPr>
+          <w:rFonts w:ascii="Courier New" w:hAnsi="Courier New" w:cs="Courier New"/>
+        </w:rPr>
+        <w:t>Number of Pockets</w:t>
+      </w:r>
+      <w:r>
+        <w:rPr>
+          <w:rFonts w:ascii="Courier New" w:hAnsi="Courier New" w:cs="Courier New"/>
+        </w:rPr>
+        <w:tab/>
+      </w:r>
+      <w:r>
+        <w:rPr>
+          <w:rFonts w:ascii="Courier New" w:hAnsi="Courier New" w:cs="Courier New"/>
+        </w:rPr>
+        <w:tab/>
+      </w:r>
+      <w:r>
+        <w:rPr>
+          <w:rFonts w:ascii="Courier New" w:hAnsi="Courier New" w:cs="Courier New"/>
+        </w:rPr>
+        <w:tab/>
+        <w:t>- 2</w:t>
+      </w:r>
+    </w:p>
+    <w:p>
+      <w:pPr>
+        <w:pStyle w:val="PlainText"/>
+        <w:rPr>
+          <w:rFonts w:ascii="Courier New" w:hAnsi="Courier New" w:cs="Courier New"/>
+        </w:rPr>
+      </w:pPr>
+      <w:r>
+        <w:rPr>
+          <w:rFonts w:ascii="Courier New" w:hAnsi="Courier New" w:cs="Courier New"/>
+        </w:rPr>
+        <w:t>Number of KGs</w:t>
+      </w:r>
+      <w:r>
+        <w:rPr>
+          <w:rFonts w:ascii="Courier New" w:hAnsi="Courier New" w:cs="Courier New"/>
+        </w:rPr>
+        <w:tab/>
+      </w:r>
+      <w:r>
+        <w:rPr>
+          <w:rFonts w:ascii="Courier New" w:hAnsi="Courier New" w:cs="Courier New"/>
+        </w:rPr>
+        <w:tab/>
+      </w:r>
+      <w:r>
+        <w:rPr>
+          <w:rFonts w:ascii="Courier New" w:hAnsi="Courier New" w:cs="Courier New"/>
+        </w:rPr>
+        <w:tab/>
+        <w:t>- 107</w:t>
+      </w:r>
+    </w:p>
+    <w:p>
+      <w:pPr>
+        <w:pStyle w:val="PlainText"/>
+        <w:rPr>
+          <w:rFonts w:ascii="Courier New" w:hAnsi="Courier New" w:cs="Courier New"/>
+        </w:rPr>
+      </w:pPr>
+      <w:r>
+        <w:rPr>
+          <w:rFonts w:ascii="Courier New" w:hAnsi="Courier New" w:cs="Courier New"/>
+        </w:rPr>
+        <w:t>Rate</w:t>
+      </w:r>
+      <w:r>
+        <w:rPr>
+          <w:rFonts w:ascii="Courier New" w:hAnsi="Courier New" w:cs="Courier New"/>
+        </w:rPr>
+        <w:tab/>
+      </w:r>
+      <w:r>
+        <w:rPr>
+          <w:rFonts w:ascii="Courier New" w:hAnsi="Courier New" w:cs="Courier New"/>
+        </w:rPr>
+        <w:tab/>
+      </w:r>
+      <w:r>
+        <w:rPr>
+          <w:rFonts w:ascii="Courier New" w:hAnsi="Courier New" w:cs="Courier New"/>
+        </w:rPr>
+        <w:tab/>
+      </w:r>
+      <w:r>
+        <w:rPr>
+          <w:rFonts w:ascii="Courier New" w:hAnsi="Courier New" w:cs="Courier New"/>
+        </w:rPr>
+        <w:tab/>
+      </w:r>
+      <w:r>
+        <w:rPr>
+          <w:rFonts w:ascii="Courier New" w:hAnsi="Courier New" w:cs="Courier New"/>
+        </w:rPr>
+        <w:tab/>
+        <w:t>- 44</w:t>
+      </w:r>
+    </w:p>
+    <w:p>
+      <w:pPr>
+        <w:pStyle w:val="PlainText"/>
+        <w:rPr>
+          <w:rFonts w:ascii="Courier New" w:hAnsi="Courier New" w:cs="Courier New"/>
+        </w:rPr>
+      </w:pPr>
+      <w:r>
+        <w:rPr>
+          <w:rFonts w:ascii="Courier New" w:hAnsi="Courier New" w:cs="Courier New"/>
+        </w:rPr>
+        <w:t>Total Price</w:t>
+      </w:r>
+      <w:r>
+        <w:rPr>
+          <w:rFonts w:ascii="Courier New" w:hAnsi="Courier New" w:cs="Courier New"/>
+        </w:rPr>
+        <w:tab/>
+      </w:r>
+      <w:r>
+        <w:rPr>
+          <w:rFonts w:ascii="Courier New" w:hAnsi="Courier New" w:cs="Courier New"/>
+        </w:rPr>
+        <w:tab/>
+      </w:r>
+      <w:r>
+        <w:rPr>
+          <w:rFonts w:ascii="Courier New" w:hAnsi="Courier New" w:cs="Courier New"/>
+        </w:rPr>
+        <w:tab/>
+      </w:r>
+      <w:r>
+        <w:rPr>
+          <w:rFonts w:ascii="Courier New" w:hAnsi="Courier New" w:cs="Courier New"/>
+        </w:rPr>
+        <w:tab/>
+        <w:t>- 4708.0</w:t>
+      </w:r>
+    </w:p>
+    <w:p>
+      <w:pPr>
+        <w:pStyle w:val="PlainText"/>
+        <w:rPr>
+          <w:rFonts w:ascii="Courier New" w:hAnsi="Courier New" w:cs="Courier New"/>
+          <w:b/>
+        </w:rPr>
+      </w:pPr>
+      <w:r>
+        <w:rPr>
+          <w:rFonts w:ascii="Courier New" w:hAnsi="Courier New" w:cs="Courier New"/>
+          <w:b/>
+        </w:rPr>
+        <w:t>Amount balance</w:t>
+      </w:r>
+      <w:r>
+        <w:rPr>
+          <w:rFonts w:ascii="Courier New" w:hAnsi="Courier New" w:cs="Courier New"/>
+          <w:b/>
+        </w:rPr>
+        <w:tab/>
+      </w:r>
+      <w:r>
+        <w:rPr>
+          <w:rFonts w:ascii="Courier New" w:hAnsi="Courier New" w:cs="Courier New"/>
+          <w:b/>
+        </w:rPr>
+        <w:tab/>
+      </w:r>
+      <w:r>
+        <w:rPr>
+          <w:rFonts w:ascii="Courier New" w:hAnsi="Courier New" w:cs="Courier New"/>
+          <w:b/>
+        </w:rPr>
+        <w:tab/>
+        <w:t>- 19525.0</w:t>
+      </w:r>
+    </w:p>
+    <w:p>
+      <w:pPr>
+        <w:pStyle w:val="PlainText"/>
+        <w:rPr>
+          <w:rFonts w:ascii="Courier New" w:hAnsi="Courier New" w:cs="Courier New"/>
+        </w:rPr>
+      </w:pPr>
     </w:p>
     <w:p>
       <w:pPr>

</xml_diff>

<commit_message>
09/04/2019 MAMATHA CHICK IN
</commit_message>
<xml_diff>
--- a/customer _details/GANGAMMA/SEP/TUMKUR/GTN/PURCHASE DETAILS.docx
+++ b/customer _details/GANGAMMA/SEP/TUMKUR/GTN/PURCHASE DETAILS.docx
@@ -38637,13 +38637,7 @@
         <w:rPr>
           <w:rFonts w:ascii="Courier New" w:hAnsi="Courier New" w:cs="Courier New"/>
         </w:rPr>
-        <w:t>MON Apr 01</w:t>
-      </w:r>
-      <w:r>
-        <w:rPr>
-          <w:rFonts w:ascii="Courier New" w:hAnsi="Courier New" w:cs="Courier New"/>
-        </w:rPr>
-        <w:t xml:space="preserve"> 15:44:02 IST 2019</w:t>
+        <w:t>MON Apr 01 15:44:02 IST 2019</w:t>
       </w:r>
     </w:p>
     <w:p>
@@ -39259,6 +39253,369 @@
         <w:tab/>
         <w:t>- CASH</w:t>
       </w:r>
+    </w:p>
+    <w:p>
+      <w:pPr>
+        <w:pStyle w:val="PlainText"/>
+        <w:rPr>
+          <w:rFonts w:ascii="Courier New" w:hAnsi="Courier New" w:cs="Courier New"/>
+        </w:rPr>
+      </w:pPr>
+    </w:p>
+    <w:p>
+      <w:pPr>
+        <w:pStyle w:val="PlainText"/>
+        <w:rPr>
+          <w:rFonts w:ascii="Courier New" w:hAnsi="Courier New" w:cs="Courier New"/>
+        </w:rPr>
+      </w:pPr>
+      <w:r>
+        <w:rPr>
+          <w:rFonts w:ascii="Courier New" w:hAnsi="Courier New" w:cs="Courier New"/>
+        </w:rPr>
+        <w:t>MON Apr 08</w:t>
+      </w:r>
+      <w:r>
+        <w:rPr>
+          <w:rFonts w:ascii="Courier New" w:hAnsi="Courier New" w:cs="Courier New"/>
+        </w:rPr>
+        <w:t xml:space="preserve"> 10:01:02 IST 2019</w:t>
+      </w:r>
+    </w:p>
+    <w:p>
+      <w:pPr>
+        <w:pStyle w:val="PlainText"/>
+        <w:rPr>
+          <w:rFonts w:ascii="Courier New" w:hAnsi="Courier New" w:cs="Courier New"/>
+        </w:rPr>
+      </w:pPr>
+      <w:r>
+        <w:rPr>
+          <w:rFonts w:ascii="Courier New" w:hAnsi="Courier New" w:cs="Courier New"/>
+        </w:rPr>
+        <w:t>Person Name</w:t>
+      </w:r>
+      <w:r>
+        <w:rPr>
+          <w:rFonts w:ascii="Courier New" w:hAnsi="Courier New" w:cs="Courier New"/>
+        </w:rPr>
+        <w:tab/>
+      </w:r>
+      <w:r>
+        <w:rPr>
+          <w:rFonts w:ascii="Courier New" w:hAnsi="Courier New" w:cs="Courier New"/>
+        </w:rPr>
+        <w:tab/>
+      </w:r>
+      <w:r>
+        <w:rPr>
+          <w:rFonts w:ascii="Courier New" w:hAnsi="Courier New" w:cs="Courier New"/>
+        </w:rPr>
+        <w:tab/>
+      </w:r>
+      <w:r>
+        <w:rPr>
+          <w:rFonts w:ascii="Courier New" w:hAnsi="Courier New" w:cs="Courier New"/>
+        </w:rPr>
+        <w:tab/>
+        <w:t>- GTN</w:t>
+      </w:r>
+    </w:p>
+    <w:p>
+      <w:pPr>
+        <w:pStyle w:val="PlainText"/>
+        <w:rPr>
+          <w:rFonts w:ascii="Courier New" w:hAnsi="Courier New" w:cs="Courier New"/>
+        </w:rPr>
+      </w:pPr>
+      <w:r>
+        <w:rPr>
+          <w:rFonts w:ascii="Courier New" w:hAnsi="Courier New" w:cs="Courier New"/>
+        </w:rPr>
+        <w:t>Bill number</w:t>
+      </w:r>
+      <w:r>
+        <w:rPr>
+          <w:rFonts w:ascii="Courier New" w:hAnsi="Courier New" w:cs="Courier New"/>
+        </w:rPr>
+        <w:tab/>
+      </w:r>
+      <w:r>
+        <w:rPr>
+          <w:rFonts w:ascii="Courier New" w:hAnsi="Courier New" w:cs="Courier New"/>
+        </w:rPr>
+        <w:tab/>
+      </w:r>
+      <w:r>
+        <w:rPr>
+          <w:rFonts w:ascii="Courier New" w:hAnsi="Courier New" w:cs="Courier New"/>
+        </w:rPr>
+        <w:tab/>
+      </w:r>
+      <w:r>
+        <w:rPr>
+          <w:rFonts w:ascii="Courier New" w:hAnsi="Courier New" w:cs="Courier New"/>
+        </w:rPr>
+        <w:tab/>
+        <w:t>- 12061</w:t>
+      </w:r>
+    </w:p>
+    <w:p>
+      <w:pPr>
+        <w:pStyle w:val="PlainText"/>
+        <w:rPr>
+          <w:rFonts w:ascii="Courier New" w:hAnsi="Courier New" w:cs="Courier New"/>
+        </w:rPr>
+      </w:pPr>
+      <w:r>
+        <w:rPr>
+          <w:rFonts w:ascii="Courier New" w:hAnsi="Courier New" w:cs="Courier New"/>
+        </w:rPr>
+        <w:t>---------------------------------------------------------------</w:t>
+      </w:r>
+    </w:p>
+    <w:p>
+      <w:pPr>
+        <w:pStyle w:val="PlainText"/>
+        <w:rPr>
+          <w:rFonts w:ascii="Courier New" w:hAnsi="Courier New" w:cs="Courier New"/>
+        </w:rPr>
+      </w:pPr>
+      <w:r>
+        <w:rPr>
+          <w:rFonts w:ascii="Courier New" w:hAnsi="Courier New" w:cs="Courier New"/>
+        </w:rPr>
+        <w:t>Item Name</w:t>
+      </w:r>
+      <w:r>
+        <w:rPr>
+          <w:rFonts w:ascii="Courier New" w:hAnsi="Courier New" w:cs="Courier New"/>
+        </w:rPr>
+        <w:tab/>
+      </w:r>
+      <w:r>
+        <w:rPr>
+          <w:rFonts w:ascii="Courier New" w:hAnsi="Courier New" w:cs="Courier New"/>
+        </w:rPr>
+        <w:tab/>
+      </w:r>
+      <w:r>
+        <w:rPr>
+          <w:rFonts w:ascii="Courier New" w:hAnsi="Courier New" w:cs="Courier New"/>
+        </w:rPr>
+        <w:tab/>
+      </w:r>
+      <w:r>
+        <w:rPr>
+          <w:rFonts w:ascii="Courier New" w:hAnsi="Courier New" w:cs="Courier New"/>
+        </w:rPr>
+        <w:tab/>
+        <w:t>- POTATO</w:t>
+      </w:r>
+    </w:p>
+    <w:p>
+      <w:pPr>
+        <w:pStyle w:val="PlainText"/>
+        <w:rPr>
+          <w:rFonts w:ascii="Courier New" w:hAnsi="Courier New" w:cs="Courier New"/>
+        </w:rPr>
+      </w:pPr>
+      <w:r>
+        <w:rPr>
+          <w:rFonts w:ascii="Courier New" w:hAnsi="Courier New" w:cs="Courier New"/>
+        </w:rPr>
+        <w:t>Number of Pockets</w:t>
+      </w:r>
+      <w:r>
+        <w:rPr>
+          <w:rFonts w:ascii="Courier New" w:hAnsi="Courier New" w:cs="Courier New"/>
+        </w:rPr>
+        <w:tab/>
+      </w:r>
+      <w:r>
+        <w:rPr>
+          <w:rFonts w:ascii="Courier New" w:hAnsi="Courier New" w:cs="Courier New"/>
+        </w:rPr>
+        <w:tab/>
+      </w:r>
+      <w:r>
+        <w:rPr>
+          <w:rFonts w:ascii="Courier New" w:hAnsi="Courier New" w:cs="Courier New"/>
+        </w:rPr>
+        <w:tab/>
+        <w:t>- 2</w:t>
+      </w:r>
+    </w:p>
+    <w:p>
+      <w:pPr>
+        <w:pStyle w:val="PlainText"/>
+        <w:rPr>
+          <w:rFonts w:ascii="Courier New" w:hAnsi="Courier New" w:cs="Courier New"/>
+        </w:rPr>
+      </w:pPr>
+      <w:r>
+        <w:rPr>
+          <w:rFonts w:ascii="Courier New" w:hAnsi="Courier New" w:cs="Courier New"/>
+        </w:rPr>
+        <w:t>Number of KGs</w:t>
+      </w:r>
+      <w:r>
+        <w:rPr>
+          <w:rFonts w:ascii="Courier New" w:hAnsi="Courier New" w:cs="Courier New"/>
+        </w:rPr>
+        <w:tab/>
+      </w:r>
+      <w:r>
+        <w:rPr>
+          <w:rFonts w:ascii="Courier New" w:hAnsi="Courier New" w:cs="Courier New"/>
+        </w:rPr>
+        <w:tab/>
+      </w:r>
+      <w:r>
+        <w:rPr>
+          <w:rFonts w:ascii="Courier New" w:hAnsi="Courier New" w:cs="Courier New"/>
+        </w:rPr>
+        <w:tab/>
+        <w:t>- 109</w:t>
+      </w:r>
+    </w:p>
+    <w:p>
+      <w:pPr>
+        <w:pStyle w:val="PlainText"/>
+        <w:rPr>
+          <w:rFonts w:ascii="Courier New" w:hAnsi="Courier New" w:cs="Courier New"/>
+        </w:rPr>
+      </w:pPr>
+      <w:r>
+        <w:rPr>
+          <w:rFonts w:ascii="Courier New" w:hAnsi="Courier New" w:cs="Courier New"/>
+        </w:rPr>
+        <w:t>Rate</w:t>
+      </w:r>
+      <w:r>
+        <w:rPr>
+          <w:rFonts w:ascii="Courier New" w:hAnsi="Courier New" w:cs="Courier New"/>
+        </w:rPr>
+        <w:tab/>
+      </w:r>
+      <w:r>
+        <w:rPr>
+          <w:rFonts w:ascii="Courier New" w:hAnsi="Courier New" w:cs="Courier New"/>
+        </w:rPr>
+        <w:tab/>
+      </w:r>
+      <w:r>
+        <w:rPr>
+          <w:rFonts w:ascii="Courier New" w:hAnsi="Courier New" w:cs="Courier New"/>
+        </w:rPr>
+        <w:tab/>
+      </w:r>
+      <w:r>
+        <w:rPr>
+          <w:rFonts w:ascii="Courier New" w:hAnsi="Courier New" w:cs="Courier New"/>
+        </w:rPr>
+        <w:tab/>
+      </w:r>
+      <w:r>
+        <w:rPr>
+          <w:rFonts w:ascii="Courier New" w:hAnsi="Courier New" w:cs="Courier New"/>
+        </w:rPr>
+        <w:tab/>
+        <w:t>- 17</w:t>
+      </w:r>
+    </w:p>
+    <w:p>
+      <w:pPr>
+        <w:pStyle w:val="PlainText"/>
+        <w:rPr>
+          <w:rFonts w:ascii="Courier New" w:hAnsi="Courier New" w:cs="Courier New"/>
+        </w:rPr>
+      </w:pPr>
+      <w:r>
+        <w:rPr>
+          <w:rFonts w:ascii="Courier New" w:hAnsi="Courier New" w:cs="Courier New"/>
+        </w:rPr>
+        <w:t>Total Price</w:t>
+      </w:r>
+      <w:r>
+        <w:rPr>
+          <w:rFonts w:ascii="Courier New" w:hAnsi="Courier New" w:cs="Courier New"/>
+        </w:rPr>
+        <w:tab/>
+      </w:r>
+      <w:r>
+        <w:rPr>
+          <w:rFonts w:ascii="Courier New" w:hAnsi="Courier New" w:cs="Courier New"/>
+        </w:rPr>
+        <w:tab/>
+      </w:r>
+      <w:r>
+        <w:rPr>
+          <w:rFonts w:ascii="Courier New" w:hAnsi="Courier New" w:cs="Courier New"/>
+        </w:rPr>
+        <w:tab/>
+      </w:r>
+      <w:r>
+        <w:rPr>
+          <w:rFonts w:ascii="Courier New" w:hAnsi="Courier New" w:cs="Courier New"/>
+        </w:rPr>
+        <w:tab/>
+        <w:t>- 1853.0</w:t>
+      </w:r>
+    </w:p>
+    <w:p>
+      <w:pPr>
+        <w:pStyle w:val="PlainText"/>
+        <w:rPr>
+          <w:rFonts w:ascii="Courier New" w:hAnsi="Courier New" w:cs="Courier New"/>
+          <w:b/>
+        </w:rPr>
+      </w:pPr>
+      <w:r>
+        <w:rPr>
+          <w:rFonts w:ascii="Courier New" w:hAnsi="Courier New" w:cs="Courier New"/>
+          <w:b/>
+        </w:rPr>
+        <w:t>Amount balance</w:t>
+      </w:r>
+      <w:r>
+        <w:rPr>
+          <w:rFonts w:ascii="Courier New" w:hAnsi="Courier New" w:cs="Courier New"/>
+          <w:b/>
+        </w:rPr>
+        <w:tab/>
+      </w:r>
+      <w:r>
+        <w:rPr>
+          <w:rFonts w:ascii="Courier New" w:hAnsi="Courier New" w:cs="Courier New"/>
+          <w:b/>
+        </w:rPr>
+        <w:tab/>
+      </w:r>
+      <w:r>
+        <w:rPr>
+          <w:rFonts w:ascii="Courier New" w:hAnsi="Courier New" w:cs="Courier New"/>
+          <w:b/>
+        </w:rPr>
+        <w:tab/>
+        <w:t>- 13852.0</w:t>
+      </w:r>
+    </w:p>
+    <w:p>
+      <w:pPr>
+        <w:pStyle w:val="PlainText"/>
+        <w:rPr>
+          <w:rFonts w:ascii="Courier New" w:hAnsi="Courier New" w:cs="Courier New"/>
+        </w:rPr>
+      </w:pPr>
+    </w:p>
+    <w:p>
+      <w:pPr>
+        <w:pStyle w:val="PlainText"/>
+        <w:rPr>
+          <w:rFonts w:ascii="Courier New" w:hAnsi="Courier New" w:cs="Courier New"/>
+        </w:rPr>
+      </w:pPr>
     </w:p>
     <w:p>
       <w:pPr>

</xml_diff>